<commit_message>
implement v0.1 of the DutchBillsTableGenerator
</commit_message>
<xml_diff>
--- a/backend/drscm/templates/word/base_invoice.docx
+++ b/backend/drscm/templates/word/base_invoice.docx
@@ -428,7 +428,7 @@
           <w:noProof/>
           <w:sz w:val="22"/>
         </w:rPr>
-        <w:t>1 Mei 2022</w:t>
+        <w:t>2 Mei 2022</w:t>
       </w:r>
       <w:r>
         <w:rPr>
@@ -1489,6 +1489,95 @@
               </w:rPr>
               <w:t xml:space="preserve"> €</w:t>
             </w:r>
+          </w:p>
+        </w:tc>
+        <w:tc>
+          <w:tcPr>
+            <w:tcW w:w="366" w:type="dxa"/>
+            <w:tcBorders>
+              <w:top w:val="nil"/>
+              <w:left w:val="nil"/>
+              <w:bottom w:val="nil"/>
+              <w:right w:val="nil"/>
+            </w:tcBorders>
+          </w:tcPr>
+          <w:p>
+            <w:pPr>
+              <w:rPr>
+                <w:rFonts w:ascii="Arial" w:hAnsi="Arial"/>
+                <w:sz w:val="22"/>
+                <w:lang w:val="pt-BR"/>
+              </w:rPr>
+            </w:pPr>
+          </w:p>
+        </w:tc>
+      </w:tr>
+      <w:tr>
+        <w:trPr>
+          <w:trHeight w:val="470"/>
+        </w:trPr>
+        <w:tc>
+          <w:tcPr>
+            <w:tcW w:w="3671" w:type="dxa"/>
+            <w:tcBorders>
+              <w:top w:val="nil"/>
+              <w:left w:val="nil"/>
+              <w:bottom w:val="nil"/>
+              <w:right w:val="nil"/>
+            </w:tcBorders>
+            <w:shd w:val="clear" w:color="auto" w:fill="auto"/>
+          </w:tcPr>
+          <w:p>
+            <w:pPr>
+              <w:rPr>
+                <w:rFonts w:ascii="Arial" w:hAnsi="Arial"/>
+                <w:sz w:val="22"/>
+                <w:lang w:val="pt-BR"/>
+              </w:rPr>
+            </w:pPr>
+          </w:p>
+        </w:tc>
+        <w:tc>
+          <w:tcPr>
+            <w:tcW w:w="1220" w:type="dxa"/>
+            <w:tcBorders>
+              <w:top w:val="nil"/>
+              <w:left w:val="nil"/>
+              <w:bottom w:val="nil"/>
+              <w:right w:val="nil"/>
+            </w:tcBorders>
+            <w:shd w:val="clear" w:color="auto" w:fill="auto"/>
+          </w:tcPr>
+          <w:p>
+            <w:pPr>
+              <w:rPr>
+                <w:rFonts w:ascii="Arial" w:hAnsi="Arial"/>
+                <w:sz w:val="22"/>
+                <w:lang w:val="pt-BR"/>
+              </w:rPr>
+            </w:pPr>
+          </w:p>
+        </w:tc>
+        <w:tc>
+          <w:tcPr>
+            <w:tcW w:w="2114" w:type="dxa"/>
+            <w:tcBorders>
+              <w:top w:val="nil"/>
+              <w:left w:val="nil"/>
+              <w:bottom w:val="nil"/>
+              <w:right w:val="nil"/>
+            </w:tcBorders>
+            <w:shd w:val="clear" w:color="auto" w:fill="auto"/>
+          </w:tcPr>
+          <w:p>
+            <w:pPr>
+              <w:jc w:val="right"/>
+              <w:rPr>
+                <w:rFonts w:ascii="Arial" w:hAnsi="Arial"/>
+                <w:sz w:val="22"/>
+                <w:lang w:val="pt-BR"/>
+              </w:rPr>
+            </w:pPr>
           </w:p>
         </w:tc>
         <w:tc>

</xml_diff>